<commit_message>
Ajuste no documento, inclusão do diagrama de classe User Service
</commit_message>
<xml_diff>
--- a/Documentação v.01.20.docx
+++ b/Documentação v.01.20.docx
@@ -768,7 +768,7 @@
     <w:tbl>
       <w:tblPr>
         <w:tblStyle w:val="Table1"/>
-        <w:tblW w:w="9504.0" w:type="dxa"/>
+        <w:tblW w:w="9750.0" w:type="dxa"/>
         <w:jc w:val="left"/>
         <w:tblInd w:w="0.0" w:type="dxa"/>
         <w:tblBorders>
@@ -783,16 +783,16 @@
         <w:tblLook w:val="0000"/>
       </w:tblPr>
       <w:tblGrid>
-        <w:gridCol w:w="2304"/>
-        <w:gridCol w:w="1152"/>
-        <w:gridCol w:w="3744"/>
-        <w:gridCol w:w="2304"/>
+        <w:gridCol w:w="1170"/>
+        <w:gridCol w:w="780"/>
+        <w:gridCol w:w="5355"/>
+        <w:gridCol w:w="2445"/>
         <w:tblGridChange w:id="0">
           <w:tblGrid>
-            <w:gridCol w:w="2304"/>
-            <w:gridCol w:w="1152"/>
-            <w:gridCol w:w="3744"/>
-            <w:gridCol w:w="2304"/>
+            <w:gridCol w:w="1170"/>
+            <w:gridCol w:w="780"/>
+            <w:gridCol w:w="5355"/>
+            <w:gridCol w:w="2445"/>
           </w:tblGrid>
         </w:tblGridChange>
       </w:tblGrid>
@@ -2322,7 +2322,7 @@
               <w:rPr>
                 <w:rtl w:val="0"/>
               </w:rPr>
-              <w:t xml:space="preserve">Diagrama de Caso de Uso</w:t>
+              <w:t xml:space="preserve">Diagrama de Classe User Service</w:t>
             </w:r>
           </w:p>
         </w:tc>
@@ -2359,7 +2359,7 @@
               <w:rPr>
                 <w:rtl w:val="0"/>
               </w:rPr>
-              <w:t xml:space="preserve">Paulo, Eduardo e Leonardo</w:t>
+              <w:t xml:space="preserve">Gustavo Santos</w:t>
             </w:r>
           </w:p>
         </w:tc>
@@ -2455,28 +2455,15 @@
           </w:tcPr>
           <w:p>
             <w:pPr>
-              <w:keepNext w:val="0"/>
-              <w:keepLines w:val="1"/>
-              <w:pageBreakBefore w:val="0"/>
-              <w:widowControl w:val="0"/>
-              <w:pBdr>
-                <w:top w:space="0" w:sz="0" w:val="nil"/>
-                <w:left w:space="0" w:sz="0" w:val="nil"/>
-                <w:bottom w:space="0" w:sz="0" w:val="nil"/>
-                <w:right w:space="0" w:sz="0" w:val="nil"/>
-                <w:between w:space="0" w:sz="0" w:val="nil"/>
-              </w:pBdr>
-              <w:shd w:fill="auto" w:val="clear"/>
-              <w:spacing w:after="120" w:before="0" w:line="240" w:lineRule="auto"/>
-              <w:ind w:left="0" w:right="0" w:firstLine="0"/>
-              <w:jc w:val="left"/>
+              <w:keepLines w:val="1"/>
+              <w:spacing w:after="120" w:lineRule="auto"/>
               <w:rPr/>
             </w:pPr>
             <w:r>
               <w:rPr>
                 <w:rtl w:val="0"/>
               </w:rPr>
-              <w:t xml:space="preserve">Diagrama de Sequência Cadastrar Usuário</w:t>
+              <w:t xml:space="preserve">Diagrama de Caso de Uso</w:t>
             </w:r>
           </w:p>
         </w:tc>
@@ -2492,28 +2479,15 @@
           </w:tcPr>
           <w:p>
             <w:pPr>
-              <w:keepNext w:val="0"/>
-              <w:keepLines w:val="1"/>
-              <w:pageBreakBefore w:val="0"/>
-              <w:widowControl w:val="0"/>
-              <w:pBdr>
-                <w:top w:space="0" w:sz="0" w:val="nil"/>
-                <w:left w:space="0" w:sz="0" w:val="nil"/>
-                <w:bottom w:space="0" w:sz="0" w:val="nil"/>
-                <w:right w:space="0" w:sz="0" w:val="nil"/>
-                <w:between w:space="0" w:sz="0" w:val="nil"/>
-              </w:pBdr>
-              <w:shd w:fill="auto" w:val="clear"/>
-              <w:spacing w:after="120" w:before="0" w:line="240" w:lineRule="auto"/>
-              <w:ind w:left="0" w:right="0" w:firstLine="0"/>
-              <w:jc w:val="left"/>
+              <w:keepLines w:val="1"/>
+              <w:spacing w:after="120" w:lineRule="auto"/>
               <w:rPr/>
             </w:pPr>
             <w:r>
               <w:rPr>
                 <w:rtl w:val="0"/>
               </w:rPr>
-              <w:t xml:space="preserve">Paulo e Gabriel Barbedo</w:t>
+              <w:t xml:space="preserve">Paulo, Eduardo e Leonardo</w:t>
             </w:r>
           </w:p>
         </w:tc>
@@ -2559,21 +2533,8 @@
           </w:tcPr>
           <w:p>
             <w:pPr>
-              <w:keepNext w:val="0"/>
-              <w:keepLines w:val="1"/>
-              <w:pageBreakBefore w:val="0"/>
-              <w:widowControl w:val="0"/>
-              <w:pBdr>
-                <w:top w:space="0" w:sz="0" w:val="nil"/>
-                <w:left w:space="0" w:sz="0" w:val="nil"/>
-                <w:bottom w:space="0" w:sz="0" w:val="nil"/>
-                <w:right w:space="0" w:sz="0" w:val="nil"/>
-                <w:between w:space="0" w:sz="0" w:val="nil"/>
-              </w:pBdr>
-              <w:shd w:fill="auto" w:val="clear"/>
-              <w:spacing w:after="120" w:before="0" w:line="240" w:lineRule="auto"/>
-              <w:ind w:left="0" w:right="0" w:firstLine="0"/>
-              <w:jc w:val="left"/>
+              <w:keepLines w:val="1"/>
+              <w:spacing w:after="120" w:lineRule="auto"/>
               <w:rPr/>
             </w:pPr>
             <w:r>
@@ -2596,28 +2557,15 @@
           </w:tcPr>
           <w:p>
             <w:pPr>
-              <w:keepNext w:val="0"/>
-              <w:keepLines w:val="1"/>
-              <w:pageBreakBefore w:val="0"/>
-              <w:widowControl w:val="0"/>
-              <w:pBdr>
-                <w:top w:space="0" w:sz="0" w:val="nil"/>
-                <w:left w:space="0" w:sz="0" w:val="nil"/>
-                <w:bottom w:space="0" w:sz="0" w:val="nil"/>
-                <w:right w:space="0" w:sz="0" w:val="nil"/>
-                <w:between w:space="0" w:sz="0" w:val="nil"/>
-              </w:pBdr>
-              <w:shd w:fill="auto" w:val="clear"/>
-              <w:spacing w:after="120" w:before="0" w:line="240" w:lineRule="auto"/>
-              <w:ind w:left="0" w:right="0" w:firstLine="0"/>
-              <w:jc w:val="left"/>
+              <w:keepLines w:val="1"/>
+              <w:spacing w:after="120" w:lineRule="auto"/>
               <w:rPr/>
             </w:pPr>
             <w:r>
               <w:rPr>
                 <w:rtl w:val="0"/>
               </w:rPr>
-              <w:t xml:space="preserve">Código Telegram Service</w:t>
+              <w:t xml:space="preserve">Diagrama de Sequência Cadastrar Usuário</w:t>
             </w:r>
           </w:p>
         </w:tc>
@@ -2633,28 +2581,15 @@
           </w:tcPr>
           <w:p>
             <w:pPr>
-              <w:keepNext w:val="0"/>
-              <w:keepLines w:val="1"/>
-              <w:pageBreakBefore w:val="0"/>
-              <w:widowControl w:val="0"/>
-              <w:pBdr>
-                <w:top w:space="0" w:sz="0" w:val="nil"/>
-                <w:left w:space="0" w:sz="0" w:val="nil"/>
-                <w:bottom w:space="0" w:sz="0" w:val="nil"/>
-                <w:right w:space="0" w:sz="0" w:val="nil"/>
-                <w:between w:space="0" w:sz="0" w:val="nil"/>
-              </w:pBdr>
-              <w:shd w:fill="auto" w:val="clear"/>
-              <w:spacing w:after="120" w:before="0" w:line="240" w:lineRule="auto"/>
-              <w:ind w:left="0" w:right="0" w:firstLine="0"/>
-              <w:jc w:val="left"/>
+              <w:keepLines w:val="1"/>
+              <w:spacing w:after="120" w:lineRule="auto"/>
               <w:rPr/>
             </w:pPr>
             <w:r>
               <w:rPr>
                 <w:rtl w:val="0"/>
               </w:rPr>
-              <w:t xml:space="preserve">Paulo Augusto</w:t>
+              <w:t xml:space="preserve">Paulo e Gabriel Barbedo</w:t>
             </w:r>
           </w:p>
         </w:tc>
@@ -2700,21 +2635,8 @@
           </w:tcPr>
           <w:p>
             <w:pPr>
-              <w:keepNext w:val="0"/>
-              <w:keepLines w:val="1"/>
-              <w:pageBreakBefore w:val="0"/>
-              <w:widowControl w:val="0"/>
-              <w:pBdr>
-                <w:top w:space="0" w:sz="0" w:val="nil"/>
-                <w:left w:space="0" w:sz="0" w:val="nil"/>
-                <w:bottom w:space="0" w:sz="0" w:val="nil"/>
-                <w:right w:space="0" w:sz="0" w:val="nil"/>
-                <w:between w:space="0" w:sz="0" w:val="nil"/>
-              </w:pBdr>
-              <w:shd w:fill="auto" w:val="clear"/>
-              <w:spacing w:after="120" w:before="0" w:line="240" w:lineRule="auto"/>
-              <w:ind w:left="0" w:right="0" w:firstLine="0"/>
-              <w:jc w:val="left"/>
+              <w:keepLines w:val="1"/>
+              <w:spacing w:after="120" w:lineRule="auto"/>
               <w:rPr/>
             </w:pPr>
             <w:r>
@@ -2737,28 +2659,15 @@
           </w:tcPr>
           <w:p>
             <w:pPr>
-              <w:keepNext w:val="0"/>
-              <w:keepLines w:val="1"/>
-              <w:pageBreakBefore w:val="0"/>
-              <w:widowControl w:val="0"/>
-              <w:pBdr>
-                <w:top w:space="0" w:sz="0" w:val="nil"/>
-                <w:left w:space="0" w:sz="0" w:val="nil"/>
-                <w:bottom w:space="0" w:sz="0" w:val="nil"/>
-                <w:right w:space="0" w:sz="0" w:val="nil"/>
-                <w:between w:space="0" w:sz="0" w:val="nil"/>
-              </w:pBdr>
-              <w:shd w:fill="auto" w:val="clear"/>
-              <w:spacing w:after="120" w:before="0" w:line="240" w:lineRule="auto"/>
-              <w:ind w:left="0" w:right="0" w:firstLine="0"/>
-              <w:jc w:val="left"/>
+              <w:keepLines w:val="1"/>
+              <w:spacing w:after="120" w:lineRule="auto"/>
               <w:rPr/>
             </w:pPr>
             <w:r>
               <w:rPr>
                 <w:rtl w:val="0"/>
               </w:rPr>
-              <w:t xml:space="preserve">Código Status Service</w:t>
+              <w:t xml:space="preserve">Código Telegram Service</w:t>
             </w:r>
           </w:p>
         </w:tc>
@@ -2774,28 +2683,15 @@
           </w:tcPr>
           <w:p>
             <w:pPr>
-              <w:keepNext w:val="0"/>
-              <w:keepLines w:val="1"/>
-              <w:pageBreakBefore w:val="0"/>
-              <w:widowControl w:val="0"/>
-              <w:pBdr>
-                <w:top w:space="0" w:sz="0" w:val="nil"/>
-                <w:left w:space="0" w:sz="0" w:val="nil"/>
-                <w:bottom w:space="0" w:sz="0" w:val="nil"/>
-                <w:right w:space="0" w:sz="0" w:val="nil"/>
-                <w:between w:space="0" w:sz="0" w:val="nil"/>
-              </w:pBdr>
-              <w:shd w:fill="auto" w:val="clear"/>
-              <w:spacing w:after="120" w:before="0" w:line="240" w:lineRule="auto"/>
-              <w:ind w:left="0" w:right="0" w:firstLine="0"/>
-              <w:jc w:val="left"/>
+              <w:keepLines w:val="1"/>
+              <w:spacing w:after="120" w:lineRule="auto"/>
               <w:rPr/>
             </w:pPr>
             <w:r>
               <w:rPr>
                 <w:rtl w:val="0"/>
               </w:rPr>
-              <w:t xml:space="preserve">Paulo Augusto e Douglas</w:t>
+              <w:t xml:space="preserve">Paulo Augusto</w:t>
             </w:r>
           </w:p>
         </w:tc>
@@ -2841,21 +2737,8 @@
           </w:tcPr>
           <w:p>
             <w:pPr>
-              <w:keepNext w:val="0"/>
-              <w:keepLines w:val="1"/>
-              <w:pageBreakBefore w:val="0"/>
-              <w:widowControl w:val="0"/>
-              <w:pBdr>
-                <w:top w:space="0" w:sz="0" w:val="nil"/>
-                <w:left w:space="0" w:sz="0" w:val="nil"/>
-                <w:bottom w:space="0" w:sz="0" w:val="nil"/>
-                <w:right w:space="0" w:sz="0" w:val="nil"/>
-                <w:between w:space="0" w:sz="0" w:val="nil"/>
-              </w:pBdr>
-              <w:shd w:fill="auto" w:val="clear"/>
-              <w:spacing w:after="120" w:before="0" w:line="240" w:lineRule="auto"/>
-              <w:ind w:left="0" w:right="0" w:firstLine="0"/>
-              <w:jc w:val="left"/>
+              <w:keepLines w:val="1"/>
+              <w:spacing w:after="120" w:lineRule="auto"/>
               <w:rPr/>
             </w:pPr>
             <w:r>
@@ -2878,28 +2761,15 @@
           </w:tcPr>
           <w:p>
             <w:pPr>
-              <w:keepNext w:val="0"/>
-              <w:keepLines w:val="1"/>
-              <w:pageBreakBefore w:val="0"/>
-              <w:widowControl w:val="0"/>
-              <w:pBdr>
-                <w:top w:space="0" w:sz="0" w:val="nil"/>
-                <w:left w:space="0" w:sz="0" w:val="nil"/>
-                <w:bottom w:space="0" w:sz="0" w:val="nil"/>
-                <w:right w:space="0" w:sz="0" w:val="nil"/>
-                <w:between w:space="0" w:sz="0" w:val="nil"/>
-              </w:pBdr>
-              <w:shd w:fill="auto" w:val="clear"/>
-              <w:spacing w:after="120" w:before="0" w:line="240" w:lineRule="auto"/>
-              <w:ind w:left="0" w:right="0" w:firstLine="0"/>
-              <w:jc w:val="left"/>
+              <w:keepLines w:val="1"/>
+              <w:spacing w:after="120" w:lineRule="auto"/>
               <w:rPr/>
             </w:pPr>
             <w:r>
               <w:rPr>
                 <w:rtl w:val="0"/>
               </w:rPr>
-              <w:t xml:space="preserve">Modelo Arquitetural Projeto</w:t>
+              <w:t xml:space="preserve">Código Status Service</w:t>
             </w:r>
           </w:p>
         </w:tc>
@@ -2915,28 +2785,15 @@
           </w:tcPr>
           <w:p>
             <w:pPr>
-              <w:keepNext w:val="0"/>
-              <w:keepLines w:val="1"/>
-              <w:pageBreakBefore w:val="0"/>
-              <w:widowControl w:val="0"/>
-              <w:pBdr>
-                <w:top w:space="0" w:sz="0" w:val="nil"/>
-                <w:left w:space="0" w:sz="0" w:val="nil"/>
-                <w:bottom w:space="0" w:sz="0" w:val="nil"/>
-                <w:right w:space="0" w:sz="0" w:val="nil"/>
-                <w:between w:space="0" w:sz="0" w:val="nil"/>
-              </w:pBdr>
-              <w:shd w:fill="auto" w:val="clear"/>
-              <w:spacing w:after="120" w:before="0" w:line="240" w:lineRule="auto"/>
-              <w:ind w:left="0" w:right="0" w:firstLine="0"/>
-              <w:jc w:val="left"/>
+              <w:keepLines w:val="1"/>
+              <w:spacing w:after="120" w:lineRule="auto"/>
               <w:rPr/>
             </w:pPr>
             <w:r>
               <w:rPr>
                 <w:rtl w:val="0"/>
               </w:rPr>
-              <w:t xml:space="preserve">Paulo e Leonardo</w:t>
+              <w:t xml:space="preserve">Paulo Augusto e Douglas</w:t>
             </w:r>
           </w:p>
         </w:tc>
@@ -2966,7 +2823,7 @@
               <w:rPr>
                 <w:rtl w:val="0"/>
               </w:rPr>
-              <w:t xml:space="preserve">12/06/2022</w:t>
+              <w:t xml:space="preserve">11/06/2022</w:t>
             </w:r>
           </w:p>
         </w:tc>
@@ -3014,7 +2871,7 @@
               <w:rPr>
                 <w:rtl w:val="0"/>
               </w:rPr>
-              <w:t xml:space="preserve">Desenvolvimento Back-end</w:t>
+              <w:t xml:space="preserve">Modelo Arquitetural Projeto</w:t>
             </w:r>
           </w:p>
         </w:tc>
@@ -3038,7 +2895,7 @@
               <w:rPr>
                 <w:rtl w:val="0"/>
               </w:rPr>
-              <w:t xml:space="preserve">Paulo e Gustavo</w:t>
+              <w:t xml:space="preserve">Paulo e Leonardo</w:t>
             </w:r>
           </w:p>
         </w:tc>
@@ -3116,7 +2973,7 @@
               <w:rPr>
                 <w:rtl w:val="0"/>
               </w:rPr>
-              <w:t xml:space="preserve">Desenvolvimento Front-end</w:t>
+              <w:t xml:space="preserve">Desenvolvimento Back-end</w:t>
             </w:r>
           </w:p>
         </w:tc>
@@ -3140,7 +2997,7 @@
               <w:rPr>
                 <w:rtl w:val="0"/>
               </w:rPr>
-              <w:t xml:space="preserve">Danilo e Guilherme</w:t>
+              <w:t xml:space="preserve">Paulo e Gustavo</w:t>
             </w:r>
           </w:p>
         </w:tc>
@@ -3170,7 +3027,7 @@
               <w:rPr>
                 <w:rtl w:val="0"/>
               </w:rPr>
-              <w:t xml:space="preserve">13/06/2022</w:t>
+              <w:t xml:space="preserve">12/06/2022</w:t>
             </w:r>
           </w:p>
         </w:tc>
@@ -3194,7 +3051,7 @@
               <w:rPr>
                 <w:rtl w:val="0"/>
               </w:rPr>
-              <w:t xml:space="preserve">1.2</w:t>
+              <w:t xml:space="preserve">1.1</w:t>
             </w:r>
           </w:p>
         </w:tc>
@@ -3218,7 +3075,7 @@
               <w:rPr>
                 <w:rtl w:val="0"/>
               </w:rPr>
-              <w:t xml:space="preserve">Mecanismos de Arquitetura</w:t>
+              <w:t xml:space="preserve">Desenvolvimento Front-end</w:t>
             </w:r>
           </w:p>
         </w:tc>
@@ -3242,7 +3099,7 @@
               <w:rPr>
                 <w:rtl w:val="0"/>
               </w:rPr>
-              <w:t xml:space="preserve">Gabriel Barbedo</w:t>
+              <w:t xml:space="preserve">Danilo e Guilherme</w:t>
             </w:r>
           </w:p>
         </w:tc>
@@ -3266,20 +3123,13 @@
             <w:pPr>
               <w:keepLines w:val="1"/>
               <w:spacing w:after="120" w:lineRule="auto"/>
-              <w:rPr>
-                <w:b w:val="1"/>
-              </w:rPr>
+              <w:rPr/>
             </w:pPr>
             <w:r>
               <w:rPr>
                 <w:rtl w:val="0"/>
               </w:rPr>
               <w:t xml:space="preserve">13/06/2022</w:t>
-            </w:r>
-            <w:r>
-              <w:rPr>
-                <w:rtl w:val="0"/>
-              </w:rPr>
             </w:r>
           </w:p>
         </w:tc>
@@ -3327,7 +3177,7 @@
               <w:rPr>
                 <w:rtl w:val="0"/>
               </w:rPr>
-              <w:t xml:space="preserve">Visões de Arquitetura</w:t>
+              <w:t xml:space="preserve">Mecanismos de Arquitetura</w:t>
             </w:r>
           </w:p>
         </w:tc>
@@ -3375,13 +3225,20 @@
             <w:pPr>
               <w:keepLines w:val="1"/>
               <w:spacing w:after="120" w:lineRule="auto"/>
-              <w:rPr/>
-            </w:pPr>
-            <w:r>
-              <w:rPr>
-                <w:rtl w:val="0"/>
-              </w:rPr>
-              <w:t xml:space="preserve">14/06/2022</w:t>
+              <w:rPr>
+                <w:b w:val="1"/>
+              </w:rPr>
+            </w:pPr>
+            <w:r>
+              <w:rPr>
+                <w:rtl w:val="0"/>
+              </w:rPr>
+              <w:t xml:space="preserve">13/06/2022</w:t>
+            </w:r>
+            <w:r>
+              <w:rPr>
+                <w:rtl w:val="0"/>
+              </w:rPr>
             </w:r>
           </w:p>
         </w:tc>
@@ -3429,7 +3286,7 @@
               <w:rPr>
                 <w:rtl w:val="0"/>
               </w:rPr>
-              <w:t xml:space="preserve">Qualidade</w:t>
+              <w:t xml:space="preserve">Visões de Arquitetura</w:t>
             </w:r>
           </w:p>
         </w:tc>
@@ -3483,7 +3340,7 @@
               <w:rPr>
                 <w:rtl w:val="0"/>
               </w:rPr>
-              <w:t xml:space="preserve">15/06/2022</w:t>
+              <w:t xml:space="preserve">14/06/2022</w:t>
             </w:r>
             <w:r>
               <w:rPr>
@@ -3536,7 +3393,7 @@
               <w:rPr>
                 <w:rtl w:val="0"/>
               </w:rPr>
-              <w:t xml:space="preserve">Ajustes</w:t>
+              <w:t xml:space="preserve">Qualidade</w:t>
             </w:r>
           </w:p>
         </w:tc>
@@ -3560,7 +3417,7 @@
               <w:rPr>
                 <w:rtl w:val="0"/>
               </w:rPr>
-              <w:t xml:space="preserve">Grupo Completo</w:t>
+              <w:t xml:space="preserve">Gabriel Barbedo</w:t>
             </w:r>
           </w:p>
         </w:tc>
@@ -3584,20 +3441,13 @@
             <w:pPr>
               <w:keepLines w:val="1"/>
               <w:spacing w:after="120" w:lineRule="auto"/>
-              <w:rPr>
-                <w:b w:val="1"/>
-              </w:rPr>
+              <w:rPr/>
             </w:pPr>
             <w:r>
               <w:rPr>
                 <w:rtl w:val="0"/>
               </w:rPr>
               <w:t xml:space="preserve">15/06/2022</w:t>
-            </w:r>
-            <w:r>
-              <w:rPr>
-                <w:rtl w:val="0"/>
-              </w:rPr>
             </w:r>
           </w:p>
         </w:tc>
@@ -3645,7 +3495,7 @@
               <w:rPr>
                 <w:rtl w:val="0"/>
               </w:rPr>
-              <w:t xml:space="preserve">Atualização da Documentação</w:t>
+              <w:t xml:space="preserve">Ajustes</w:t>
             </w:r>
           </w:p>
         </w:tc>
@@ -3669,7 +3519,7 @@
               <w:rPr>
                 <w:rtl w:val="0"/>
               </w:rPr>
-              <w:t xml:space="preserve">Eduardo e Allan Breno</w:t>
+              <w:t xml:space="preserve">Grupo Completo</w:t>
             </w:r>
           </w:p>
         </w:tc>
@@ -3754,7 +3604,7 @@
               <w:rPr>
                 <w:rtl w:val="0"/>
               </w:rPr>
-              <w:t xml:space="preserve">Formatação da Documentação</w:t>
+              <w:t xml:space="preserve">Atualização da Documentação</w:t>
             </w:r>
           </w:p>
         </w:tc>
@@ -3864,7 +3714,7 @@
               <w:rPr>
                 <w:rtl w:val="0"/>
               </w:rPr>
-              <w:t xml:space="preserve">Revisão da Documentação</w:t>
+              <w:t xml:space="preserve">Formatação da Documentação</w:t>
             </w:r>
           </w:p>
         </w:tc>
@@ -3920,6 +3770,12 @@
               <w:rPr>
                 <w:rtl w:val="0"/>
               </w:rPr>
+              <w:t xml:space="preserve">15/06/2022</w:t>
+            </w:r>
+            <w:r>
+              <w:rPr>
+                <w:rtl w:val="0"/>
+              </w:rPr>
             </w:r>
           </w:p>
         </w:tc>
@@ -3943,6 +3799,7 @@
               <w:rPr>
                 <w:rtl w:val="0"/>
               </w:rPr>
+              <w:t xml:space="preserve">1.2</w:t>
             </w:r>
           </w:p>
         </w:tc>
@@ -3966,6 +3823,7 @@
               <w:rPr>
                 <w:rtl w:val="0"/>
               </w:rPr>
+              <w:t xml:space="preserve">Revisão da Documentação</w:t>
             </w:r>
           </w:p>
         </w:tc>
@@ -3989,6 +3847,7 @@
               <w:rPr>
                 <w:rtl w:val="0"/>
               </w:rPr>
+              <w:t xml:space="preserve">Eduardo e Allan Breno</w:t>
             </w:r>
           </w:p>
         </w:tc>
@@ -9650,6 +9509,111 @@
     <w:p>
       <w:pPr>
         <w:keepLines w:val="1"/>
+        <w:spacing w:after="120" w:lineRule="auto"/>
+        <w:ind w:left="0" w:firstLine="0"/>
+        <w:rPr>
+          <w:b w:val="1"/>
+        </w:rPr>
+      </w:pPr>
+      <w:r>
+        <w:rPr>
+          <w:rtl w:val="0"/>
+        </w:rPr>
+      </w:r>
+    </w:p>
+    <w:p>
+      <w:pPr>
+        <w:keepLines w:val="1"/>
+        <w:spacing w:after="120" w:lineRule="auto"/>
+        <w:ind w:left="0" w:firstLine="0"/>
+        <w:rPr>
+          <w:b w:val="1"/>
+        </w:rPr>
+      </w:pPr>
+      <w:r>
+        <w:rPr>
+          <w:rtl w:val="0"/>
+        </w:rPr>
+      </w:r>
+    </w:p>
+    <w:p>
+      <w:pPr>
+        <w:keepLines w:val="1"/>
+        <w:spacing w:after="120" w:lineRule="auto"/>
+        <w:ind w:left="0" w:firstLine="0"/>
+        <w:rPr>
+          <w:b w:val="1"/>
+        </w:rPr>
+      </w:pPr>
+      <w:r>
+        <w:rPr>
+          <w:rtl w:val="0"/>
+        </w:rPr>
+      </w:r>
+    </w:p>
+    <w:p>
+      <w:pPr>
+        <w:keepLines w:val="1"/>
+        <w:spacing w:after="120" w:lineRule="auto"/>
+        <w:ind w:left="0" w:firstLine="0"/>
+        <w:rPr>
+          <w:b w:val="1"/>
+        </w:rPr>
+      </w:pPr>
+      <w:r>
+        <w:rPr>
+          <w:rtl w:val="0"/>
+        </w:rPr>
+      </w:r>
+    </w:p>
+    <w:p>
+      <w:pPr>
+        <w:keepLines w:val="1"/>
+        <w:spacing w:after="120" w:lineRule="auto"/>
+        <w:ind w:left="0" w:firstLine="0"/>
+        <w:rPr>
+          <w:b w:val="1"/>
+        </w:rPr>
+      </w:pPr>
+      <w:r>
+        <w:rPr>
+          <w:rtl w:val="0"/>
+        </w:rPr>
+      </w:r>
+    </w:p>
+    <w:p>
+      <w:pPr>
+        <w:keepLines w:val="1"/>
+        <w:spacing w:after="120" w:lineRule="auto"/>
+        <w:ind w:left="0" w:firstLine="0"/>
+        <w:rPr>
+          <w:b w:val="1"/>
+        </w:rPr>
+      </w:pPr>
+      <w:r>
+        <w:rPr>
+          <w:rtl w:val="0"/>
+        </w:rPr>
+      </w:r>
+    </w:p>
+    <w:p>
+      <w:pPr>
+        <w:keepLines w:val="1"/>
+        <w:spacing w:after="120" w:lineRule="auto"/>
+        <w:ind w:left="0" w:firstLine="0"/>
+        <w:rPr>
+          <w:b w:val="1"/>
+        </w:rPr>
+      </w:pPr>
+      <w:r>
+        <w:rPr>
+          <w:rtl w:val="0"/>
+        </w:rPr>
+      </w:r>
+    </w:p>
+    <w:p>
+      <w:pPr>
+        <w:keepLines w:val="1"/>
         <w:numPr>
           <w:ilvl w:val="0"/>
           <w:numId w:val="9"/>
@@ -9686,12 +9650,12 @@
           <wp:inline distB="114300" distT="114300" distL="114300" distR="114300">
             <wp:extent cx="3124200" cy="3714750"/>
             <wp:effectExtent b="0" l="0" r="0" t="0"/>
-            <wp:docPr id="2" name="image1.png"/>
+            <wp:docPr id="2" name="image4.png"/>
             <a:graphic>
               <a:graphicData uri="http://schemas.openxmlformats.org/drawingml/2006/picture">
                 <pic:pic>
                   <pic:nvPicPr>
-                    <pic:cNvPr id="0" name="image1.png"/>
+                    <pic:cNvPr id="0" name="image4.png"/>
                     <pic:cNvPicPr preferRelativeResize="0"/>
                   </pic:nvPicPr>
                   <pic:blipFill>
@@ -9738,6 +9702,324 @@
     <w:p>
       <w:pPr>
         <w:keepLines w:val="1"/>
+        <w:numPr>
+          <w:ilvl w:val="0"/>
+          <w:numId w:val="9"/>
+        </w:numPr>
+        <w:spacing w:after="120" w:lineRule="auto"/>
+        <w:ind w:left="720" w:hanging="360"/>
+        <w:rPr>
+          <w:b w:val="1"/>
+        </w:rPr>
+      </w:pPr>
+      <w:r>
+        <w:rPr>
+          <w:b w:val="1"/>
+          <w:rtl w:val="0"/>
+        </w:rPr>
+        <w:t xml:space="preserve">User Service</w:t>
+      </w:r>
+      <w:r>
+        <w:drawing>
+          <wp:anchor allowOverlap="1" behindDoc="0" distB="114300" distT="114300" distL="114300" distR="114300" hidden="0" layoutInCell="1" locked="0" relativeHeight="0" simplePos="0">
+            <wp:simplePos x="0" y="0"/>
+            <wp:positionH relativeFrom="column">
+              <wp:posOffset>-200335</wp:posOffset>
+            </wp:positionH>
+            <wp:positionV relativeFrom="paragraph">
+              <wp:posOffset>184060</wp:posOffset>
+            </wp:positionV>
+            <wp:extent cx="6629711" cy="4076778"/>
+            <wp:effectExtent b="0" l="0" r="0" t="0"/>
+            <wp:wrapNone/>
+            <wp:docPr id="10" name="image2.png"/>
+            <a:graphic>
+              <a:graphicData uri="http://schemas.openxmlformats.org/drawingml/2006/picture">
+                <pic:pic>
+                  <pic:nvPicPr>
+                    <pic:cNvPr id="0" name="image2.png"/>
+                    <pic:cNvPicPr preferRelativeResize="0"/>
+                  </pic:nvPicPr>
+                  <pic:blipFill>
+                    <a:blip r:embed="rId16"/>
+                    <a:srcRect b="0" l="0" r="0" t="0"/>
+                    <a:stretch>
+                      <a:fillRect/>
+                    </a:stretch>
+                  </pic:blipFill>
+                  <pic:spPr>
+                    <a:xfrm>
+                      <a:off x="0" y="0"/>
+                      <a:ext cx="6629711" cy="4076778"/>
+                    </a:xfrm>
+                    <a:prstGeom prst="rect"/>
+                    <a:ln/>
+                  </pic:spPr>
+                </pic:pic>
+              </a:graphicData>
+            </a:graphic>
+          </wp:anchor>
+        </w:drawing>
+      </w:r>
+    </w:p>
+    <w:p>
+      <w:pPr>
+        <w:keepLines w:val="1"/>
+        <w:spacing w:after="120" w:lineRule="auto"/>
+        <w:ind w:left="720" w:firstLine="0"/>
+        <w:rPr>
+          <w:b w:val="1"/>
+        </w:rPr>
+      </w:pPr>
+      <w:r>
+        <w:rPr>
+          <w:rtl w:val="0"/>
+        </w:rPr>
+      </w:r>
+    </w:p>
+    <w:p>
+      <w:pPr>
+        <w:keepLines w:val="1"/>
+        <w:spacing w:after="120" w:lineRule="auto"/>
+        <w:ind w:left="0" w:firstLine="0"/>
+        <w:rPr>
+          <w:b w:val="1"/>
+        </w:rPr>
+      </w:pPr>
+      <w:r>
+        <w:rPr>
+          <w:rtl w:val="0"/>
+        </w:rPr>
+      </w:r>
+    </w:p>
+    <w:p>
+      <w:pPr>
+        <w:keepLines w:val="1"/>
+        <w:spacing w:after="120" w:lineRule="auto"/>
+        <w:ind w:left="0" w:firstLine="0"/>
+        <w:rPr>
+          <w:b w:val="1"/>
+        </w:rPr>
+      </w:pPr>
+      <w:r>
+        <w:rPr>
+          <w:rtl w:val="0"/>
+        </w:rPr>
+      </w:r>
+    </w:p>
+    <w:p>
+      <w:pPr>
+        <w:keepLines w:val="1"/>
+        <w:spacing w:after="120" w:lineRule="auto"/>
+        <w:ind w:left="0" w:firstLine="0"/>
+        <w:rPr>
+          <w:b w:val="1"/>
+        </w:rPr>
+      </w:pPr>
+      <w:r>
+        <w:rPr>
+          <w:rtl w:val="0"/>
+        </w:rPr>
+      </w:r>
+    </w:p>
+    <w:p>
+      <w:pPr>
+        <w:keepLines w:val="1"/>
+        <w:spacing w:after="120" w:lineRule="auto"/>
+        <w:ind w:left="0" w:firstLine="0"/>
+        <w:rPr>
+          <w:b w:val="1"/>
+        </w:rPr>
+      </w:pPr>
+      <w:r>
+        <w:rPr>
+          <w:rtl w:val="0"/>
+        </w:rPr>
+      </w:r>
+    </w:p>
+    <w:p>
+      <w:pPr>
+        <w:keepLines w:val="1"/>
+        <w:spacing w:after="120" w:lineRule="auto"/>
+        <w:ind w:left="0" w:firstLine="0"/>
+        <w:rPr>
+          <w:b w:val="1"/>
+        </w:rPr>
+      </w:pPr>
+      <w:r>
+        <w:rPr>
+          <w:rtl w:val="0"/>
+        </w:rPr>
+      </w:r>
+    </w:p>
+    <w:p>
+      <w:pPr>
+        <w:keepLines w:val="1"/>
+        <w:spacing w:after="120" w:lineRule="auto"/>
+        <w:ind w:left="0" w:firstLine="0"/>
+        <w:rPr>
+          <w:b w:val="1"/>
+        </w:rPr>
+      </w:pPr>
+      <w:r>
+        <w:rPr>
+          <w:rtl w:val="0"/>
+        </w:rPr>
+      </w:r>
+    </w:p>
+    <w:p>
+      <w:pPr>
+        <w:keepLines w:val="1"/>
+        <w:spacing w:after="120" w:lineRule="auto"/>
+        <w:ind w:left="0" w:firstLine="0"/>
+        <w:rPr>
+          <w:b w:val="1"/>
+        </w:rPr>
+      </w:pPr>
+      <w:r>
+        <w:rPr>
+          <w:rtl w:val="0"/>
+        </w:rPr>
+      </w:r>
+    </w:p>
+    <w:p>
+      <w:pPr>
+        <w:keepLines w:val="1"/>
+        <w:spacing w:after="120" w:lineRule="auto"/>
+        <w:ind w:left="0" w:firstLine="0"/>
+        <w:rPr>
+          <w:b w:val="1"/>
+        </w:rPr>
+      </w:pPr>
+      <w:r>
+        <w:rPr>
+          <w:rtl w:val="0"/>
+        </w:rPr>
+      </w:r>
+    </w:p>
+    <w:p>
+      <w:pPr>
+        <w:keepLines w:val="1"/>
+        <w:spacing w:after="120" w:lineRule="auto"/>
+        <w:ind w:left="0" w:firstLine="0"/>
+        <w:rPr>
+          <w:b w:val="1"/>
+        </w:rPr>
+      </w:pPr>
+      <w:r>
+        <w:rPr>
+          <w:rtl w:val="0"/>
+        </w:rPr>
+      </w:r>
+    </w:p>
+    <w:p>
+      <w:pPr>
+        <w:keepLines w:val="1"/>
+        <w:spacing w:after="120" w:lineRule="auto"/>
+        <w:ind w:left="0" w:firstLine="0"/>
+        <w:rPr>
+          <w:b w:val="1"/>
+        </w:rPr>
+      </w:pPr>
+      <w:r>
+        <w:rPr>
+          <w:rtl w:val="0"/>
+        </w:rPr>
+      </w:r>
+    </w:p>
+    <w:p>
+      <w:pPr>
+        <w:keepLines w:val="1"/>
+        <w:spacing w:after="120" w:lineRule="auto"/>
+        <w:ind w:left="0" w:firstLine="0"/>
+        <w:rPr>
+          <w:b w:val="1"/>
+        </w:rPr>
+      </w:pPr>
+      <w:r>
+        <w:rPr>
+          <w:rtl w:val="0"/>
+        </w:rPr>
+      </w:r>
+    </w:p>
+    <w:p>
+      <w:pPr>
+        <w:keepLines w:val="1"/>
+        <w:spacing w:after="120" w:lineRule="auto"/>
+        <w:ind w:left="0" w:firstLine="0"/>
+        <w:rPr>
+          <w:b w:val="1"/>
+        </w:rPr>
+      </w:pPr>
+      <w:r>
+        <w:rPr>
+          <w:rtl w:val="0"/>
+        </w:rPr>
+      </w:r>
+    </w:p>
+    <w:p>
+      <w:pPr>
+        <w:keepLines w:val="1"/>
+        <w:spacing w:after="120" w:lineRule="auto"/>
+        <w:ind w:left="0" w:firstLine="0"/>
+        <w:rPr>
+          <w:b w:val="1"/>
+        </w:rPr>
+      </w:pPr>
+      <w:r>
+        <w:rPr>
+          <w:rtl w:val="0"/>
+        </w:rPr>
+      </w:r>
+    </w:p>
+    <w:p>
+      <w:pPr>
+        <w:keepLines w:val="1"/>
+        <w:spacing w:after="120" w:lineRule="auto"/>
+        <w:ind w:left="0" w:firstLine="0"/>
+        <w:rPr>
+          <w:b w:val="1"/>
+        </w:rPr>
+      </w:pPr>
+      <w:r>
+        <w:rPr>
+          <w:rtl w:val="0"/>
+        </w:rPr>
+      </w:r>
+    </w:p>
+    <w:p>
+      <w:pPr>
+        <w:keepLines w:val="1"/>
+        <w:spacing w:after="120" w:lineRule="auto"/>
+        <w:ind w:left="0" w:firstLine="0"/>
+        <w:rPr>
+          <w:b w:val="1"/>
+        </w:rPr>
+      </w:pPr>
+      <w:r>
+        <w:rPr>
+          <w:rtl w:val="0"/>
+        </w:rPr>
+      </w:r>
+    </w:p>
+    <w:p>
+      <w:pPr>
+        <w:keepLines w:val="1"/>
+        <w:spacing w:after="120" w:lineRule="auto"/>
+        <w:ind w:left="0" w:firstLine="0"/>
+        <w:rPr>
+          <w:b w:val="1"/>
+        </w:rPr>
+      </w:pPr>
+      <w:r>
+        <w:rPr>
+          <w:rtl w:val="0"/>
+        </w:rPr>
+      </w:r>
+    </w:p>
+    <w:p>
+      <w:pPr>
+        <w:keepLines w:val="1"/>
         <w:spacing w:after="120" w:lineRule="auto"/>
         <w:ind w:left="0" w:firstLine="0"/>
         <w:rPr>
@@ -9776,16 +10058,16 @@
           <wp:inline distB="114300" distT="114300" distL="114300" distR="114300">
             <wp:extent cx="5138738" cy="3864249"/>
             <wp:effectExtent b="0" l="0" r="0" t="0"/>
-            <wp:docPr id="6" name="image8.png"/>
+            <wp:docPr id="6" name="image5.png"/>
             <a:graphic>
               <a:graphicData uri="http://schemas.openxmlformats.org/drawingml/2006/picture">
                 <pic:pic>
                   <pic:nvPicPr>
-                    <pic:cNvPr id="0" name="image8.png"/>
+                    <pic:cNvPr id="0" name="image5.png"/>
                     <pic:cNvPicPr preferRelativeResize="0"/>
                   </pic:nvPicPr>
                   <pic:blipFill>
-                    <a:blip r:embed="rId16"/>
+                    <a:blip r:embed="rId17"/>
                     <a:srcRect b="0" l="0" r="0" t="0"/>
                     <a:stretch>
                       <a:fillRect/>
@@ -9886,6 +10168,156 @@
       </w:pPr>
       <w:r>
         <w:rPr>
+          <w:rtl w:val="0"/>
+        </w:rPr>
+      </w:r>
+    </w:p>
+    <w:p>
+      <w:pPr>
+        <w:keepLines w:val="1"/>
+        <w:spacing w:after="120" w:lineRule="auto"/>
+        <w:ind w:left="0" w:firstLine="0"/>
+        <w:rPr>
+          <w:b w:val="1"/>
+        </w:rPr>
+      </w:pPr>
+      <w:r>
+        <w:rPr>
+          <w:rtl w:val="0"/>
+        </w:rPr>
+      </w:r>
+    </w:p>
+    <w:p>
+      <w:pPr>
+        <w:keepLines w:val="1"/>
+        <w:spacing w:after="120" w:lineRule="auto"/>
+        <w:ind w:left="0" w:firstLine="0"/>
+        <w:rPr>
+          <w:b w:val="1"/>
+        </w:rPr>
+      </w:pPr>
+      <w:r>
+        <w:rPr>
+          <w:rtl w:val="0"/>
+        </w:rPr>
+      </w:r>
+    </w:p>
+    <w:p>
+      <w:pPr>
+        <w:keepLines w:val="1"/>
+        <w:spacing w:after="120" w:lineRule="auto"/>
+        <w:ind w:left="0" w:firstLine="0"/>
+        <w:rPr>
+          <w:b w:val="1"/>
+        </w:rPr>
+      </w:pPr>
+      <w:r>
+        <w:rPr>
+          <w:rtl w:val="0"/>
+        </w:rPr>
+      </w:r>
+    </w:p>
+    <w:p>
+      <w:pPr>
+        <w:keepLines w:val="1"/>
+        <w:spacing w:after="120" w:lineRule="auto"/>
+        <w:ind w:left="0" w:firstLine="0"/>
+        <w:rPr>
+          <w:b w:val="1"/>
+        </w:rPr>
+      </w:pPr>
+      <w:r>
+        <w:rPr>
+          <w:rtl w:val="0"/>
+        </w:rPr>
+      </w:r>
+    </w:p>
+    <w:p>
+      <w:pPr>
+        <w:keepLines w:val="1"/>
+        <w:spacing w:after="120" w:lineRule="auto"/>
+        <w:ind w:left="0" w:firstLine="0"/>
+        <w:rPr>
+          <w:b w:val="1"/>
+        </w:rPr>
+      </w:pPr>
+      <w:r>
+        <w:rPr>
+          <w:rtl w:val="0"/>
+        </w:rPr>
+      </w:r>
+    </w:p>
+    <w:p>
+      <w:pPr>
+        <w:keepLines w:val="1"/>
+        <w:spacing w:after="120" w:lineRule="auto"/>
+        <w:ind w:left="0" w:firstLine="0"/>
+        <w:rPr>
+          <w:b w:val="1"/>
+        </w:rPr>
+      </w:pPr>
+      <w:r>
+        <w:rPr>
+          <w:rtl w:val="0"/>
+        </w:rPr>
+      </w:r>
+    </w:p>
+    <w:p>
+      <w:pPr>
+        <w:keepLines w:val="1"/>
+        <w:spacing w:after="120" w:lineRule="auto"/>
+        <w:ind w:left="0" w:firstLine="0"/>
+        <w:rPr>
+          <w:b w:val="1"/>
+        </w:rPr>
+      </w:pPr>
+      <w:r>
+        <w:rPr>
+          <w:rtl w:val="0"/>
+        </w:rPr>
+      </w:r>
+    </w:p>
+    <w:p>
+      <w:pPr>
+        <w:keepLines w:val="1"/>
+        <w:spacing w:after="120" w:lineRule="auto"/>
+        <w:ind w:left="0" w:firstLine="0"/>
+        <w:rPr>
+          <w:b w:val="1"/>
+        </w:rPr>
+      </w:pPr>
+      <w:r>
+        <w:rPr>
+          <w:rtl w:val="0"/>
+        </w:rPr>
+      </w:r>
+    </w:p>
+    <w:p>
+      <w:pPr>
+        <w:keepLines w:val="1"/>
+        <w:spacing w:after="120" w:lineRule="auto"/>
+        <w:ind w:left="0" w:firstLine="0"/>
+        <w:rPr>
+          <w:b w:val="1"/>
+        </w:rPr>
+      </w:pPr>
+      <w:r>
+        <w:rPr>
+          <w:rtl w:val="0"/>
+        </w:rPr>
+      </w:r>
+    </w:p>
+    <w:p>
+      <w:pPr>
+        <w:keepLines w:val="1"/>
+        <w:spacing w:after="120" w:lineRule="auto"/>
+        <w:ind w:left="0" w:firstLine="0"/>
+        <w:rPr>
+          <w:b w:val="1"/>
+        </w:rPr>
+      </w:pPr>
+      <w:r>
+        <w:rPr>
           <w:b w:val="1"/>
           <w:rtl w:val="0"/>
         </w:rPr>
@@ -9911,7 +10343,15 @@
           <w:b w:val="1"/>
           <w:rtl w:val="0"/>
         </w:rPr>
-        <w:t xml:space="preserve">Ajuste 1: Separação do serviço JWT em classe para gerar e outra classe para validar. Motivo: Princípio da responsabilidade única, a classe que gera, seria chamada inutilmente sempre que fosse necessário validar, com isso, estaria quebrando o primeiro princípio da SOLID</w:t>
+        <w:t xml:space="preserve">Ajuste 1: </w:t>
+      </w:r>
+      <w:r>
+        <w:rPr>
+          <w:rtl w:val="0"/>
+        </w:rPr>
+        <w:t xml:space="preserve">Separação do serviço JWT em classe para gerar e outra classe para validar.</w:t>
+        <w:br w:type="textWrapping"/>
+        <w:t xml:space="preserve">Motivação: Princípio da responsabilidade única, a classe que gera, seria chamada inutilmente sempre que fosse necessário validar, com isso, estaria quebrando o primeiro princípio da SOLID</w:t>
       </w:r>
     </w:p>
     <w:p>
@@ -9930,16 +10370,16 @@
           <wp:inline distB="114300" distT="114300" distL="114300" distR="114300">
             <wp:extent cx="5434013" cy="2125938"/>
             <wp:effectExtent b="0" l="0" r="0" t="0"/>
-            <wp:docPr id="4" name="image5.png"/>
+            <wp:docPr id="4" name="image8.png"/>
             <a:graphic>
               <a:graphicData uri="http://schemas.openxmlformats.org/drawingml/2006/picture">
                 <pic:pic>
                   <pic:nvPicPr>
-                    <pic:cNvPr id="0" name="image5.png"/>
+                    <pic:cNvPr id="0" name="image8.png"/>
                     <pic:cNvPicPr preferRelativeResize="0"/>
                   </pic:nvPicPr>
                   <pic:blipFill>
-                    <a:blip r:embed="rId17"/>
+                    <a:blip r:embed="rId18"/>
                     <a:srcRect b="0" l="0" r="0" t="0"/>
                     <a:stretch>
                       <a:fillRect/>
@@ -9998,7 +10438,15 @@
           <w:b w:val="1"/>
           <w:rtl w:val="0"/>
         </w:rPr>
-        <w:t xml:space="preserve">Ajuste2: Administradores como uma classe à parte, tendo como herança a classe usuários. Motivo: Princípio da responsabilidade única, a classe Usuários recebendo usuários e administradores estaria quebrando o primeiro princípio da SOLID</w:t>
+        <w:t xml:space="preserve">Ajuste 2: </w:t>
+      </w:r>
+      <w:r>
+        <w:rPr>
+          <w:rtl w:val="0"/>
+        </w:rPr>
+        <w:t xml:space="preserve">Administradores como uma classe à parte, tendo como herança a classe usuários.</w:t>
+        <w:br w:type="textWrapping"/>
+        <w:t xml:space="preserve">Motivação: Princípio da responsabilidade única, a classe Usuários recebendo usuários e administradores estaria quebrando o primeiro princípio da SOLID</w:t>
       </w:r>
     </w:p>
     <w:p>
@@ -10018,16 +10466,16 @@
           <wp:inline distB="114300" distT="114300" distL="114300" distR="114300">
             <wp:extent cx="3246509" cy="2368522"/>
             <wp:effectExtent b="0" l="0" r="0" t="0"/>
-            <wp:docPr id="3" name="image6.png"/>
+            <wp:docPr id="3" name="image1.png"/>
             <a:graphic>
               <a:graphicData uri="http://schemas.openxmlformats.org/drawingml/2006/picture">
                 <pic:pic>
                   <pic:nvPicPr>
-                    <pic:cNvPr id="0" name="image6.png"/>
+                    <pic:cNvPr id="0" name="image1.png"/>
                     <pic:cNvPicPr preferRelativeResize="0"/>
                   </pic:nvPicPr>
                   <pic:blipFill>
-                    <a:blip r:embed="rId18"/>
+                    <a:blip r:embed="rId19"/>
                     <a:srcRect b="0" l="0" r="0" t="0"/>
                     <a:stretch>
                       <a:fillRect/>
@@ -10071,6 +10519,81 @@
     <w:p>
       <w:pPr>
         <w:keepLines w:val="1"/>
+        <w:spacing w:after="120" w:lineRule="auto"/>
+        <w:ind w:left="0" w:firstLine="0"/>
+        <w:rPr>
+          <w:b w:val="1"/>
+        </w:rPr>
+      </w:pPr>
+      <w:r>
+        <w:rPr>
+          <w:rtl w:val="0"/>
+        </w:rPr>
+      </w:r>
+    </w:p>
+    <w:p>
+      <w:pPr>
+        <w:keepLines w:val="1"/>
+        <w:spacing w:after="120" w:lineRule="auto"/>
+        <w:ind w:left="0" w:firstLine="0"/>
+        <w:rPr>
+          <w:b w:val="1"/>
+        </w:rPr>
+      </w:pPr>
+      <w:r>
+        <w:rPr>
+          <w:rtl w:val="0"/>
+        </w:rPr>
+      </w:r>
+    </w:p>
+    <w:p>
+      <w:pPr>
+        <w:keepLines w:val="1"/>
+        <w:spacing w:after="120" w:lineRule="auto"/>
+        <w:ind w:left="0" w:firstLine="0"/>
+        <w:rPr>
+          <w:b w:val="1"/>
+        </w:rPr>
+      </w:pPr>
+      <w:r>
+        <w:rPr>
+          <w:rtl w:val="0"/>
+        </w:rPr>
+      </w:r>
+    </w:p>
+    <w:p>
+      <w:pPr>
+        <w:keepLines w:val="1"/>
+        <w:spacing w:after="120" w:lineRule="auto"/>
+        <w:ind w:left="0" w:firstLine="0"/>
+        <w:rPr>
+          <w:b w:val="1"/>
+        </w:rPr>
+      </w:pPr>
+      <w:r>
+        <w:rPr>
+          <w:rtl w:val="0"/>
+        </w:rPr>
+      </w:r>
+    </w:p>
+    <w:p>
+      <w:pPr>
+        <w:keepLines w:val="1"/>
+        <w:spacing w:after="120" w:lineRule="auto"/>
+        <w:ind w:left="0" w:firstLine="0"/>
+        <w:rPr>
+          <w:b w:val="1"/>
+        </w:rPr>
+      </w:pPr>
+      <w:r>
+        <w:rPr>
+          <w:rtl w:val="0"/>
+        </w:rPr>
+      </w:r>
+    </w:p>
+    <w:p>
+      <w:pPr>
+        <w:keepLines w:val="1"/>
         <w:numPr>
           <w:ilvl w:val="0"/>
           <w:numId w:val="2"/>
@@ -10087,7 +10610,50 @@
           <w:b w:val="1"/>
           <w:rtl w:val="0"/>
         </w:rPr>
-        <w:t xml:space="preserve">Ajuste 3: Dividindo o SendMessageController e transformando em SendMessageController e SendMessageService: Traz mais facilidade na hora da manutenção do código, trazendo mais confiabilidade e ajudando nos testes</w:t>
+        <w:t xml:space="preserve">Ajuste 3: </w:t>
+      </w:r>
+      <w:r>
+        <w:rPr>
+          <w:rtl w:val="0"/>
+        </w:rPr>
+        <w:t xml:space="preserve">Dividindo o </w:t>
+      </w:r>
+      <w:r>
+        <w:rPr>
+          <w:rtl w:val="0"/>
+        </w:rPr>
+        <w:t xml:space="preserve">SendMessageController</w:t>
+      </w:r>
+      <w:r>
+        <w:rPr>
+          <w:rtl w:val="0"/>
+        </w:rPr>
+        <w:t xml:space="preserve"> e transformando em </w:t>
+      </w:r>
+      <w:r>
+        <w:rPr>
+          <w:rtl w:val="0"/>
+        </w:rPr>
+        <w:t xml:space="preserve">SendMessageController</w:t>
+      </w:r>
+      <w:r>
+        <w:rPr>
+          <w:rtl w:val="0"/>
+        </w:rPr>
+        <w:t xml:space="preserve"> e </w:t>
+      </w:r>
+      <w:r>
+        <w:rPr>
+          <w:rtl w:val="0"/>
+        </w:rPr>
+        <w:t xml:space="preserve">SendMessageService.</w:t>
+      </w:r>
+      <w:r>
+        <w:rPr>
+          <w:rtl w:val="0"/>
+        </w:rPr>
+        <w:br w:type="textWrapping"/>
+        <w:t xml:space="preserve">Motivação: Trazer mais facilidade na hora da manutenção do código, trazendo mais confiabilidade e ajudando nos testes</w:t>
       </w:r>
     </w:p>
     <w:p>
@@ -10116,7 +10682,7 @@
                     <pic:cNvPicPr preferRelativeResize="0"/>
                   </pic:nvPicPr>
                   <pic:blipFill>
-                    <a:blip r:embed="rId19"/>
+                    <a:blip r:embed="rId20"/>
                     <a:srcRect b="0" l="0" r="0" t="0"/>
                     <a:stretch>
                       <a:fillRect/>
@@ -10176,7 +10742,25 @@
           <w:b w:val="1"/>
           <w:rtl w:val="0"/>
         </w:rPr>
-        <w:t xml:space="preserve">Ajuste 4: Retirando o mongoConnect() do controller para evitar criar várias sessões, criando o mongo com a função de connect para poder fazer a conexão com o banco e todo o serviço utiliza a mesma, separando o que for controle e service para ajudar em teste e melhorar o código</w:t>
+        <w:t xml:space="preserve">Ajuste 4: </w:t>
+      </w:r>
+      <w:r>
+        <w:rPr>
+          <w:rtl w:val="0"/>
+        </w:rPr>
+        <w:t xml:space="preserve">Retirando o </w:t>
+      </w:r>
+      <w:r>
+        <w:rPr>
+          <w:rtl w:val="0"/>
+        </w:rPr>
+        <w:t xml:space="preserve">mongoConnect()</w:t>
+      </w:r>
+      <w:r>
+        <w:rPr>
+          <w:rtl w:val="0"/>
+        </w:rPr>
+        <w:t xml:space="preserve"> do controller para evitar criar várias sessões, criando o mongo com a função de connect para poder fazer a conexão com o banco e todo o serviço utiliza a mesma, separando o que for controle e service para ajudar em teste e melhorar o código</w:t>
       </w:r>
     </w:p>
     <w:p>
@@ -10196,16 +10780,16 @@
           <wp:inline distB="114300" distT="114300" distL="114300" distR="114300">
             <wp:extent cx="5281613" cy="2649270"/>
             <wp:effectExtent b="0" l="0" r="0" t="0"/>
-            <wp:docPr id="7" name="image2.png"/>
+            <wp:docPr id="7" name="image10.png"/>
             <a:graphic>
               <a:graphicData uri="http://schemas.openxmlformats.org/drawingml/2006/picture">
                 <pic:pic>
                   <pic:nvPicPr>
-                    <pic:cNvPr id="0" name="image2.png"/>
+                    <pic:cNvPr id="0" name="image10.png"/>
                     <pic:cNvPicPr preferRelativeResize="0"/>
                   </pic:nvPicPr>
                   <pic:blipFill>
-                    <a:blip r:embed="rId20"/>
+                    <a:blip r:embed="rId21"/>
                     <a:srcRect b="0" l="0" r="0" t="0"/>
                     <a:stretch>
                       <a:fillRect/>
@@ -10249,6 +10833,66 @@
     <w:p>
       <w:pPr>
         <w:keepLines w:val="1"/>
+        <w:spacing w:after="120" w:lineRule="auto"/>
+        <w:ind w:left="0" w:firstLine="0"/>
+        <w:rPr>
+          <w:b w:val="1"/>
+        </w:rPr>
+      </w:pPr>
+      <w:r>
+        <w:rPr>
+          <w:rtl w:val="0"/>
+        </w:rPr>
+      </w:r>
+    </w:p>
+    <w:p>
+      <w:pPr>
+        <w:keepLines w:val="1"/>
+        <w:spacing w:after="120" w:lineRule="auto"/>
+        <w:ind w:left="0" w:firstLine="0"/>
+        <w:rPr>
+          <w:b w:val="1"/>
+        </w:rPr>
+      </w:pPr>
+      <w:r>
+        <w:rPr>
+          <w:rtl w:val="0"/>
+        </w:rPr>
+      </w:r>
+    </w:p>
+    <w:p>
+      <w:pPr>
+        <w:keepLines w:val="1"/>
+        <w:spacing w:after="120" w:lineRule="auto"/>
+        <w:ind w:left="0" w:firstLine="0"/>
+        <w:rPr>
+          <w:b w:val="1"/>
+        </w:rPr>
+      </w:pPr>
+      <w:r>
+        <w:rPr>
+          <w:rtl w:val="0"/>
+        </w:rPr>
+      </w:r>
+    </w:p>
+    <w:p>
+      <w:pPr>
+        <w:keepLines w:val="1"/>
+        <w:spacing w:after="120" w:lineRule="auto"/>
+        <w:ind w:left="0" w:firstLine="0"/>
+        <w:rPr>
+          <w:b w:val="1"/>
+        </w:rPr>
+      </w:pPr>
+      <w:r>
+        <w:rPr>
+          <w:rtl w:val="0"/>
+        </w:rPr>
+      </w:r>
+    </w:p>
+    <w:p>
+      <w:pPr>
+        <w:keepLines w:val="1"/>
         <w:numPr>
           <w:ilvl w:val="0"/>
           <w:numId w:val="8"/>
@@ -10265,7 +10909,25 @@
           <w:b w:val="1"/>
           <w:rtl w:val="0"/>
         </w:rPr>
-        <w:t xml:space="preserve">Ajuste 5: Desacoplar funções para facilitar a manutenção de código, como no outro exemplo, isolando o mongoConnect para não ficar repetitivo</w:t>
+        <w:t xml:space="preserve">Ajuste 5: </w:t>
+      </w:r>
+      <w:r>
+        <w:rPr>
+          <w:rtl w:val="0"/>
+        </w:rPr>
+        <w:t xml:space="preserve">Desacoplar funções para facilitar a manutenção de código, como no outro exemplo, isolando o </w:t>
+      </w:r>
+      <w:r>
+        <w:rPr>
+          <w:rtl w:val="0"/>
+        </w:rPr>
+        <w:t xml:space="preserve">mongoConnect</w:t>
+      </w:r>
+      <w:r>
+        <w:rPr>
+          <w:rtl w:val="0"/>
+        </w:rPr>
+        <w:t xml:space="preserve"> para não ficar repetitivo</w:t>
       </w:r>
     </w:p>
     <w:p>
@@ -10285,16 +10947,16 @@
           <wp:inline distB="114300" distT="114300" distL="114300" distR="114300">
             <wp:extent cx="4689706" cy="3132506"/>
             <wp:effectExtent b="0" l="0" r="0" t="0"/>
-            <wp:docPr id="1" name="image4.png"/>
+            <wp:docPr id="1" name="image6.png"/>
             <a:graphic>
               <a:graphicData uri="http://schemas.openxmlformats.org/drawingml/2006/picture">
                 <pic:pic>
                   <pic:nvPicPr>
-                    <pic:cNvPr id="0" name="image4.png"/>
+                    <pic:cNvPr id="0" name="image6.png"/>
                     <pic:cNvPicPr preferRelativeResize="0"/>
                   </pic:nvPicPr>
                   <pic:blipFill>
-                    <a:blip r:embed="rId21"/>
+                    <a:blip r:embed="rId22"/>
                     <a:srcRect b="0" l="0" r="0" t="0"/>
                     <a:stretch>
                       <a:fillRect/>

</xml_diff>